<commit_message>
Improved formatting on COC template
</commit_message>
<xml_diff>
--- a/DevAssets/COC Template.docx
+++ b/DevAssets/COC Template.docx
@@ -5,20 +5,20 @@
     <w:p>
       <w:pPr>
         <w:tabs>
-          <w:tab w:val="left" w:pos="-174"/>
-          <w:tab w:val="left" w:pos="1092"/>
-          <w:tab w:val="left" w:pos="1266"/>
-          <w:tab w:val="left" w:pos="1986"/>
-          <w:tab w:val="left" w:pos="2706"/>
-          <w:tab w:val="left" w:pos="3426"/>
-          <w:tab w:val="left" w:pos="4146"/>
-          <w:tab w:val="left" w:pos="4866"/>
-          <w:tab w:val="left" w:pos="5586"/>
-          <w:tab w:val="left" w:pos="6306"/>
-          <w:tab w:val="left" w:pos="7026"/>
-          <w:tab w:val="left" w:pos="7746"/>
-          <w:tab w:val="left" w:pos="8466"/>
-          <w:tab w:val="left" w:pos="9186"/>
+          <w:tab w:val="left" w:pos="-605"/>
+          <w:tab w:val="left" w:pos="661"/>
+          <w:tab w:val="left" w:pos="835"/>
+          <w:tab w:val="left" w:pos="1555"/>
+          <w:tab w:val="left" w:pos="2275"/>
+          <w:tab w:val="left" w:pos="2995"/>
+          <w:tab w:val="left" w:pos="3715"/>
+          <w:tab w:val="left" w:pos="4435"/>
+          <w:tab w:val="left" w:pos="5155"/>
+          <w:tab w:val="left" w:pos="5875"/>
+          <w:tab w:val="left" w:pos="6595"/>
+          <w:tab w:val="left" w:pos="7315"/>
+          <w:tab w:val="left" w:pos="8035"/>
+          <w:tab w:val="left" w:pos="8755"/>
         </w:tabs>
         <w:jc w:val="both"/>
         <w:rPr>
@@ -26,6 +26,115 @@
           <w:sz w:val="28"/>
         </w:rPr>
       </w:pPr>
+    </w:p>
+    <w:p>
+      <w:pPr>
+        <w:tabs>
+          <w:tab w:val="left" w:pos="-605"/>
+          <w:tab w:val="left" w:pos="661"/>
+          <w:tab w:val="left" w:pos="835"/>
+          <w:tab w:val="left" w:pos="1555"/>
+          <w:tab w:val="left" w:pos="2275"/>
+          <w:tab w:val="left" w:pos="2995"/>
+          <w:tab w:val="left" w:pos="3715"/>
+          <w:tab w:val="left" w:pos="4435"/>
+          <w:tab w:val="left" w:pos="5155"/>
+          <w:tab w:val="left" w:pos="5875"/>
+          <w:tab w:val="left" w:pos="6595"/>
+          <w:tab w:val="left" w:pos="7315"/>
+          <w:tab w:val="left" w:pos="8035"/>
+          <w:tab w:val="left" w:pos="8755"/>
+        </w:tabs>
+        <w:jc w:val="both"/>
+        <w:rPr>
+          <w:rFonts w:ascii="Arial" w:hAnsi="Arial"/>
+          <w:sz w:val="28"/>
+        </w:rPr>
+      </w:pPr>
+    </w:p>
+    <w:p>
+      <w:pPr>
+        <w:tabs>
+          <w:tab w:val="left" w:pos="-605"/>
+          <w:tab w:val="left" w:pos="661"/>
+          <w:tab w:val="left" w:pos="835"/>
+          <w:tab w:val="left" w:pos="1555"/>
+          <w:tab w:val="left" w:pos="2275"/>
+          <w:tab w:val="left" w:pos="2995"/>
+          <w:tab w:val="left" w:pos="3715"/>
+          <w:tab w:val="left" w:pos="4435"/>
+          <w:tab w:val="left" w:pos="5155"/>
+          <w:tab w:val="left" w:pos="5875"/>
+          <w:tab w:val="left" w:pos="6595"/>
+          <w:tab w:val="left" w:pos="7315"/>
+          <w:tab w:val="left" w:pos="8035"/>
+          <w:tab w:val="left" w:pos="8755"/>
+        </w:tabs>
+        <w:jc w:val="both"/>
+        <w:rPr>
+          <w:rFonts w:ascii="Arial" w:hAnsi="Arial"/>
+          <w:sz w:val="28"/>
+        </w:rPr>
+      </w:pPr>
+    </w:p>
+    <w:p>
+      <w:pPr>
+        <w:tabs>
+          <w:tab w:val="left" w:pos="-605"/>
+          <w:tab w:val="left" w:pos="661"/>
+          <w:tab w:val="left" w:pos="835"/>
+          <w:tab w:val="left" w:pos="1555"/>
+          <w:tab w:val="left" w:pos="2275"/>
+          <w:tab w:val="left" w:pos="2995"/>
+          <w:tab w:val="left" w:pos="3715"/>
+          <w:tab w:val="left" w:pos="4435"/>
+          <w:tab w:val="left" w:pos="5155"/>
+          <w:tab w:val="left" w:pos="5875"/>
+          <w:tab w:val="left" w:pos="6595"/>
+          <w:tab w:val="left" w:pos="7315"/>
+          <w:tab w:val="left" w:pos="8035"/>
+          <w:tab w:val="left" w:pos="8755"/>
+        </w:tabs>
+        <w:jc w:val="both"/>
+        <w:rPr>
+          <w:rFonts w:ascii="Arial" w:hAnsi="Arial"/>
+          <w:sz w:val="28"/>
+        </w:rPr>
+      </w:pPr>
+    </w:p>
+    <w:p>
+      <w:pPr>
+        <w:tabs>
+          <w:tab w:val="left" w:pos="-605"/>
+          <w:tab w:val="left" w:pos="661"/>
+          <w:tab w:val="left" w:pos="835"/>
+          <w:tab w:val="left" w:pos="1555"/>
+          <w:tab w:val="left" w:pos="2275"/>
+          <w:tab w:val="left" w:pos="2995"/>
+          <w:tab w:val="left" w:pos="3715"/>
+          <w:tab w:val="left" w:pos="4435"/>
+          <w:tab w:val="left" w:pos="5155"/>
+          <w:tab w:val="left" w:pos="5875"/>
+          <w:tab w:val="left" w:pos="6595"/>
+          <w:tab w:val="left" w:pos="7315"/>
+          <w:tab w:val="left" w:pos="8035"/>
+          <w:tab w:val="left" w:pos="8755"/>
+        </w:tabs>
+        <w:jc w:val="center"/>
+        <w:rPr>
+          <w:rFonts w:ascii="Arial" w:hAnsi="Arial"/>
+          <w:caps/>
+          <w:sz w:val="28"/>
+        </w:rPr>
+      </w:pPr>
+      <w:r>
+        <w:rPr>
+          <w:rFonts w:ascii="Swis721 BlkCn BT" w:hAnsi="Swis721 BlkCn BT"/>
+          <w:b/>
+          <w:sz w:val="52"/>
+        </w:rPr>
+        <w:t>CERTIFICATE OF CONFORMANCE</w:t>
+      </w:r>
     </w:p>
     <w:p>
       <w:pPr>
@@ -48,8 +157,8 @@
         <w:ind w:left="115"/>
         <w:jc w:val="both"/>
         <w:rPr>
-          <w:rFonts w:ascii="Arial" w:hAnsi="Arial"/>
-          <w:sz w:val="28"/>
+          <w:rFonts w:ascii="Helvetica" w:hAnsi="Helvetica"/>
+          <w:b/>
         </w:rPr>
       </w:pPr>
     </w:p>
@@ -74,18 +183,10 @@
         <w:ind w:left="115"/>
         <w:jc w:val="both"/>
         <w:rPr>
-          <w:rFonts w:ascii="Arial" w:hAnsi="Arial"/>
-          <w:caps/>
-          <w:sz w:val="28"/>
+          <w:rFonts w:ascii="Helvetica" w:hAnsi="Helvetica"/>
+          <w:b/>
         </w:rPr>
       </w:pPr>
-      <w:r>
-        <w:rPr>
-          <w:rFonts w:ascii="Arial" w:hAnsi="Arial"/>
-          <w:sz w:val="28"/>
-        </w:rPr>
-        <w:t>`</w:t>
-      </w:r>
     </w:p>
     <w:p>
       <w:pPr>
@@ -108,39 +209,10 @@
         <w:ind w:left="115"/>
         <w:jc w:val="both"/>
         <w:rPr>
-          <w:rFonts w:ascii="Arial" w:hAnsi="Arial"/>
-          <w:sz w:val="28"/>
+          <w:rFonts w:ascii="Helvetica" w:hAnsi="Helvetica"/>
+          <w:b/>
         </w:rPr>
       </w:pPr>
-    </w:p>
-    <w:p>
-      <w:pPr>
-        <w:tabs>
-          <w:tab w:val="center" w:pos="4680"/>
-          <w:tab w:val="left" w:pos="5155"/>
-          <w:tab w:val="left" w:pos="5875"/>
-          <w:tab w:val="left" w:pos="6595"/>
-          <w:tab w:val="left" w:pos="7315"/>
-          <w:tab w:val="left" w:pos="8035"/>
-          <w:tab w:val="left" w:pos="8755"/>
-        </w:tabs>
-        <w:ind w:left="115"/>
-        <w:jc w:val="both"/>
-        <w:rPr>
-          <w:rFonts w:ascii="Swis721 BlkCn BT" w:hAnsi="Swis721 BlkCn BT"/>
-          <w:b/>
-          <w:sz w:val="20"/>
-        </w:rPr>
-      </w:pPr>
-      <w:r>
-        <w:rPr>
-          <w:rFonts w:ascii="Swis721 BlkCn BT" w:hAnsi="Swis721 BlkCn BT"/>
-          <w:b/>
-          <w:sz w:val="52"/>
-        </w:rPr>
-        <w:tab/>
-        <w:t>CERTIFICATE OF CONFORMANCE</w:t>
-      </w:r>
     </w:p>
     <w:p>
       <w:pPr>
@@ -171,84 +243,6 @@
     <w:p>
       <w:pPr>
         <w:tabs>
-          <w:tab w:val="left" w:pos="-605"/>
-          <w:tab w:val="left" w:pos="661"/>
-          <w:tab w:val="left" w:pos="835"/>
-          <w:tab w:val="left" w:pos="1555"/>
-          <w:tab w:val="left" w:pos="2275"/>
-          <w:tab w:val="left" w:pos="2995"/>
-          <w:tab w:val="left" w:pos="3715"/>
-          <w:tab w:val="left" w:pos="4435"/>
-          <w:tab w:val="left" w:pos="5155"/>
-          <w:tab w:val="left" w:pos="5875"/>
-          <w:tab w:val="left" w:pos="6595"/>
-          <w:tab w:val="left" w:pos="7315"/>
-          <w:tab w:val="left" w:pos="8035"/>
-          <w:tab w:val="left" w:pos="8755"/>
-        </w:tabs>
-        <w:ind w:left="115"/>
-        <w:jc w:val="both"/>
-        <w:rPr>
-          <w:rFonts w:ascii="Helvetica" w:hAnsi="Helvetica"/>
-          <w:b/>
-        </w:rPr>
-      </w:pPr>
-    </w:p>
-    <w:p>
-      <w:pPr>
-        <w:tabs>
-          <w:tab w:val="left" w:pos="-605"/>
-          <w:tab w:val="left" w:pos="661"/>
-          <w:tab w:val="left" w:pos="835"/>
-          <w:tab w:val="left" w:pos="1555"/>
-          <w:tab w:val="left" w:pos="2275"/>
-          <w:tab w:val="left" w:pos="2995"/>
-          <w:tab w:val="left" w:pos="3715"/>
-          <w:tab w:val="left" w:pos="4435"/>
-          <w:tab w:val="left" w:pos="5155"/>
-          <w:tab w:val="left" w:pos="5875"/>
-          <w:tab w:val="left" w:pos="6595"/>
-          <w:tab w:val="left" w:pos="7315"/>
-          <w:tab w:val="left" w:pos="8035"/>
-          <w:tab w:val="left" w:pos="8755"/>
-        </w:tabs>
-        <w:ind w:left="115"/>
-        <w:jc w:val="both"/>
-        <w:rPr>
-          <w:rFonts w:ascii="Helvetica" w:hAnsi="Helvetica"/>
-          <w:b/>
-        </w:rPr>
-      </w:pPr>
-    </w:p>
-    <w:p>
-      <w:pPr>
-        <w:tabs>
-          <w:tab w:val="left" w:pos="-605"/>
-          <w:tab w:val="left" w:pos="661"/>
-          <w:tab w:val="left" w:pos="835"/>
-          <w:tab w:val="left" w:pos="1555"/>
-          <w:tab w:val="left" w:pos="2275"/>
-          <w:tab w:val="left" w:pos="2995"/>
-          <w:tab w:val="left" w:pos="3715"/>
-          <w:tab w:val="left" w:pos="4435"/>
-          <w:tab w:val="left" w:pos="5155"/>
-          <w:tab w:val="left" w:pos="5875"/>
-          <w:tab w:val="left" w:pos="6595"/>
-          <w:tab w:val="left" w:pos="7315"/>
-          <w:tab w:val="left" w:pos="8035"/>
-          <w:tab w:val="left" w:pos="8755"/>
-        </w:tabs>
-        <w:ind w:left="115"/>
-        <w:jc w:val="both"/>
-        <w:rPr>
-          <w:rFonts w:ascii="Helvetica" w:hAnsi="Helvetica"/>
-          <w:b/>
-        </w:rPr>
-      </w:pPr>
-    </w:p>
-    <w:p>
-      <w:pPr>
-        <w:tabs>
           <w:tab w:val="left" w:pos="-317"/>
           <w:tab w:val="left" w:pos="949"/>
           <w:tab w:val="left" w:pos="1123"/>
@@ -267,14 +261,14 @@
         <w:ind w:left="403"/>
         <w:jc w:val="both"/>
         <w:rPr>
-          <w:rFonts w:ascii="Arial" w:hAnsi="Arial"/>
+          <w:rFonts w:ascii="Arial" w:hAnsi="Arial" w:cs="Arial"/>
           <w:b/>
           <w:sz w:val="28"/>
         </w:rPr>
       </w:pPr>
       <w:r>
         <w:rPr>
-          <w:rFonts w:ascii="Helvetica" w:hAnsi="Helvetica"/>
+          <w:rFonts w:ascii="Arial" w:hAnsi="Arial" w:cs="Arial"/>
           <w:b/>
           <w:sz w:val="28"/>
         </w:rPr>
@@ -282,7 +276,7 @@
       </w:r>
       <w:r>
         <w:rPr>
-          <w:rFonts w:ascii="Helvetica" w:hAnsi="Helvetica"/>
+          <w:rFonts w:ascii="Arial" w:hAnsi="Arial" w:cs="Arial"/>
           <w:b/>
           <w:sz w:val="28"/>
         </w:rPr>
@@ -290,7 +284,7 @@
       </w:r>
       <w:r>
         <w:rPr>
-          <w:rFonts w:ascii="Helvetica" w:hAnsi="Helvetica"/>
+          <w:rFonts w:ascii="Arial" w:hAnsi="Arial" w:cs="Arial"/>
           <w:b/>
           <w:sz w:val="28"/>
         </w:rPr>
@@ -298,7 +292,7 @@
       </w:r>
       <w:r>
         <w:rPr>
-          <w:rFonts w:ascii="Helvetica" w:hAnsi="Helvetica"/>
+          <w:rFonts w:ascii="Arial" w:hAnsi="Arial" w:cs="Arial"/>
           <w:b/>
           <w:sz w:val="28"/>
         </w:rPr>
@@ -306,7 +300,7 @@
       </w:r>
       <w:r>
         <w:rPr>
-          <w:rFonts w:ascii="Helvetica" w:hAnsi="Helvetica"/>
+          <w:rFonts w:ascii="Arial" w:hAnsi="Arial" w:cs="Arial"/>
           <w:b/>
           <w:sz w:val="28"/>
         </w:rPr>
@@ -314,7 +308,7 @@
       </w:r>
       <w:r>
         <w:rPr>
-          <w:rFonts w:ascii="Helvetica" w:hAnsi="Helvetica"/>
+          <w:rFonts w:ascii="Arial" w:hAnsi="Arial" w:cs="Arial"/>
           <w:b/>
           <w:sz w:val="28"/>
         </w:rPr>
@@ -322,23 +316,15 @@
       </w:r>
       <w:r>
         <w:rPr>
-          <w:rFonts w:ascii="Helvetica" w:hAnsi="Helvetica"/>
-          <w:b/>
-          <w:sz w:val="28"/>
-        </w:rPr>
-        <w:t xml:space="preserve"> </w:t>
+          <w:rFonts w:ascii="Arial" w:hAnsi="Arial" w:cs="Arial"/>
+          <w:b/>
+          <w:sz w:val="28"/>
+        </w:rPr>
+        <w:t xml:space="preserve"> and/or manufacturing specifications </w:t>
       </w:r>
       <w:r>
         <w:rPr>
-          <w:rFonts w:ascii="Arial" w:hAnsi="Arial"/>
-          <w:b/>
-          <w:sz w:val="28"/>
-        </w:rPr>
-        <w:t xml:space="preserve">and/or manufacturing specifications </w:t>
-      </w:r>
-      <w:r>
-        <w:rPr>
-          <w:rFonts w:ascii="Arial" w:hAnsi="Arial"/>
+          <w:rFonts w:ascii="Arial" w:hAnsi="Arial" w:cs="Arial"/>
           <w:b/>
           <w:sz w:val="28"/>
         </w:rPr>
@@ -346,7 +332,7 @@
       </w:r>
       <w:r>
         <w:rPr>
-          <w:rFonts w:ascii="Arial" w:hAnsi="Arial"/>
+          <w:rFonts w:ascii="Arial" w:hAnsi="Arial" w:cs="Arial"/>
           <w:b/>
           <w:sz w:val="28"/>
         </w:rPr>

</xml_diff>

<commit_message>
Adjusted COC template font and format to be more condusive to libreoffice converter.
</commit_message>
<xml_diff>
--- a/DevAssets/COC Template.docx
+++ b/DevAssets/COC Template.docx
@@ -26,6 +26,76 @@
           <w:sz w:val="28"/>
         </w:rPr>
       </w:pPr>
+      <w:r>
+        <w:rPr>
+          <w:rFonts w:ascii="Arial" w:hAnsi="Arial"/>
+          <w:bCs/>
+          <w:noProof/>
+          <w:sz w:val="28"/>
+        </w:rPr>
+        <w:drawing>
+          <wp:anchor distT="0" distB="0" distL="114300" distR="114300" simplePos="0" relativeHeight="251658752" behindDoc="0" locked="0" layoutInCell="1" allowOverlap="1" wp14:anchorId="1164FADF" wp14:editId="553C6DDB">
+            <wp:simplePos x="0" y="0"/>
+            <wp:positionH relativeFrom="margin">
+              <wp:posOffset>102402</wp:posOffset>
+            </wp:positionH>
+            <wp:positionV relativeFrom="paragraph">
+              <wp:posOffset>-699183</wp:posOffset>
+            </wp:positionV>
+            <wp:extent cx="1644361" cy="525245"/>
+            <wp:effectExtent l="0" t="0" r="0" b="0"/>
+            <wp:wrapNone/>
+            <wp:docPr id="1558827974" name="Picture 3"/>
+            <wp:cNvGraphicFramePr>
+              <a:graphicFrameLocks xmlns:a="http://schemas.openxmlformats.org/drawingml/2006/main" noChangeAspect="1"/>
+            </wp:cNvGraphicFramePr>
+            <a:graphic xmlns:a="http://schemas.openxmlformats.org/drawingml/2006/main">
+              <a:graphicData uri="http://schemas.openxmlformats.org/drawingml/2006/picture">
+                <pic:pic xmlns:pic="http://schemas.openxmlformats.org/drawingml/2006/picture">
+                  <pic:nvPicPr>
+                    <pic:cNvPr id="0" name="Picture 3"/>
+                    <pic:cNvPicPr>
+                      <a:picLocks noChangeAspect="1" noChangeArrowheads="1"/>
+                    </pic:cNvPicPr>
+                  </pic:nvPicPr>
+                  <pic:blipFill>
+                    <a:blip r:embed="rId6">
+                      <a:extLst>
+                        <a:ext uri="{28A0092B-C50C-407E-A947-70E740481C1C}">
+                          <a14:useLocalDpi xmlns:a14="http://schemas.microsoft.com/office/drawing/2010/main" val="0"/>
+                        </a:ext>
+                      </a:extLst>
+                    </a:blip>
+                    <a:srcRect/>
+                    <a:stretch>
+                      <a:fillRect/>
+                    </a:stretch>
+                  </pic:blipFill>
+                  <pic:spPr bwMode="auto">
+                    <a:xfrm>
+                      <a:off x="0" y="0"/>
+                      <a:ext cx="1644361" cy="525245"/>
+                    </a:xfrm>
+                    <a:prstGeom prst="rect">
+                      <a:avLst/>
+                    </a:prstGeom>
+                    <a:noFill/>
+                    <a:ln>
+                      <a:noFill/>
+                    </a:ln>
+                  </pic:spPr>
+                </pic:pic>
+              </a:graphicData>
+            </a:graphic>
+            <wp14:sizeRelH relativeFrom="margin">
+              <wp14:pctWidth>0</wp14:pctWidth>
+            </wp14:sizeRelH>
+            <wp14:sizeRelV relativeFrom="margin">
+              <wp14:pctHeight>0</wp14:pctHeight>
+            </wp14:sizeRelV>
+          </wp:anchor>
+        </w:drawing>
+      </w:r>
     </w:p>
     <w:p>
       <w:pPr>
@@ -95,43 +165,20 @@
           <w:tab w:val="left" w:pos="8035"/>
           <w:tab w:val="left" w:pos="8755"/>
         </w:tabs>
-        <w:jc w:val="both"/>
-        <w:rPr>
-          <w:rFonts w:ascii="Arial" w:hAnsi="Arial"/>
-          <w:sz w:val="28"/>
-        </w:rPr>
-      </w:pPr>
-    </w:p>
-    <w:p>
-      <w:pPr>
-        <w:tabs>
-          <w:tab w:val="left" w:pos="-605"/>
-          <w:tab w:val="left" w:pos="661"/>
-          <w:tab w:val="left" w:pos="835"/>
-          <w:tab w:val="left" w:pos="1555"/>
-          <w:tab w:val="left" w:pos="2275"/>
-          <w:tab w:val="left" w:pos="2995"/>
-          <w:tab w:val="left" w:pos="3715"/>
-          <w:tab w:val="left" w:pos="4435"/>
-          <w:tab w:val="left" w:pos="5155"/>
-          <w:tab w:val="left" w:pos="5875"/>
-          <w:tab w:val="left" w:pos="6595"/>
-          <w:tab w:val="left" w:pos="7315"/>
-          <w:tab w:val="left" w:pos="8035"/>
-          <w:tab w:val="left" w:pos="8755"/>
-        </w:tabs>
         <w:jc w:val="center"/>
         <w:rPr>
           <w:rFonts w:ascii="Arial" w:hAnsi="Arial"/>
           <w:caps/>
-          <w:sz w:val="28"/>
+          <w:sz w:val="44"/>
+          <w:szCs w:val="44"/>
         </w:rPr>
       </w:pPr>
       <w:r>
         <w:rPr>
           <w:rFonts w:ascii="Swis721 BlkCn BT" w:hAnsi="Swis721 BlkCn BT"/>
           <w:b/>
-          <w:sz w:val="52"/>
+          <w:sz w:val="44"/>
+          <w:szCs w:val="44"/>
         </w:rPr>
         <w:t>CERTIFICATE OF CONFORMANCE</w:t>
       </w:r>
@@ -411,15 +458,19 @@
                 <w:tab w:val="left" w:pos="8323"/>
                 <w:tab w:val="left" w:pos="9043"/>
               </w:tabs>
-              <w:jc w:val="both"/>
-              <w:rPr>
-                <w:rFonts w:ascii="Arial" w:hAnsi="Arial"/>
+              <w:jc w:val="right"/>
+              <w:rPr>
+                <w:rFonts w:ascii="Arial" w:hAnsi="Arial"/>
+                <w:b/>
+                <w:bCs/>
                 <w:sz w:val="28"/>
               </w:rPr>
             </w:pPr>
             <w:r>
               <w:rPr>
                 <w:rFonts w:ascii="Arial" w:hAnsi="Arial"/>
+                <w:b/>
+                <w:bCs/>
                 <w:sz w:val="28"/>
               </w:rPr>
               <w:t>DATE:</w:t>
@@ -451,14 +502,14 @@
               <w:jc w:val="both"/>
               <w:rPr>
                 <w:rFonts w:ascii="Arial" w:hAnsi="Arial"/>
-                <w:b/>
+                <w:bCs/>
                 <w:sz w:val="28"/>
               </w:rPr>
             </w:pPr>
             <w:r>
               <w:rPr>
                 <w:rFonts w:ascii="Arial" w:hAnsi="Arial"/>
-                <w:b/>
+                <w:bCs/>
                 <w:sz w:val="28"/>
               </w:rPr>
               <w:t>{{DATE}}</w:t>
@@ -492,16 +543,19 @@
                 <w:tab w:val="left" w:pos="8323"/>
                 <w:tab w:val="left" w:pos="9043"/>
               </w:tabs>
-              <w:jc w:val="both"/>
+              <w:jc w:val="right"/>
               <w:rPr>
                 <w:rFonts w:ascii="Arial" w:hAnsi="Arial"/>
                 <w:b/>
+                <w:bCs/>
                 <w:sz w:val="28"/>
               </w:rPr>
             </w:pPr>
             <w:r>
               <w:rPr>
                 <w:rFonts w:ascii="Arial" w:hAnsi="Arial"/>
+                <w:b/>
+                <w:bCs/>
                 <w:sz w:val="28"/>
               </w:rPr>
               <w:t>DESCRIPTION</w:t>
@@ -509,6 +563,8 @@
             <w:r>
               <w:rPr>
                 <w:rFonts w:ascii="Arial" w:hAnsi="Arial"/>
+                <w:b/>
+                <w:bCs/>
                 <w:sz w:val="28"/>
               </w:rPr>
               <w:t>:</w:t>
@@ -540,14 +596,14 @@
               <w:jc w:val="both"/>
               <w:rPr>
                 <w:rFonts w:ascii="Arial" w:hAnsi="Arial"/>
-                <w:b/>
+                <w:bCs/>
                 <w:sz w:val="28"/>
               </w:rPr>
             </w:pPr>
             <w:r>
               <w:rPr>
                 <w:rFonts w:ascii="Arial" w:hAnsi="Arial"/>
-                <w:b/>
+                <w:bCs/>
                 <w:sz w:val="28"/>
               </w:rPr>
               <w:t>{{DESCRIPTION}}</w:t>
@@ -581,16 +637,19 @@
                 <w:tab w:val="left" w:pos="8323"/>
                 <w:tab w:val="left" w:pos="9043"/>
               </w:tabs>
-              <w:jc w:val="both"/>
+              <w:jc w:val="right"/>
               <w:rPr>
                 <w:rFonts w:ascii="Arial" w:hAnsi="Arial"/>
                 <w:b/>
+                <w:bCs/>
                 <w:sz w:val="28"/>
               </w:rPr>
             </w:pPr>
             <w:r>
               <w:rPr>
                 <w:rFonts w:ascii="Arial" w:hAnsi="Arial"/>
+                <w:b/>
+                <w:bCs/>
                 <w:sz w:val="28"/>
               </w:rPr>
               <w:t>IAW SPEC/DWG</w:t>
@@ -598,6 +657,8 @@
             <w:r>
               <w:rPr>
                 <w:rFonts w:ascii="Arial" w:hAnsi="Arial"/>
+                <w:b/>
+                <w:bCs/>
                 <w:sz w:val="28"/>
               </w:rPr>
               <w:t>:</w:t>
@@ -629,14 +690,14 @@
               <w:jc w:val="both"/>
               <w:rPr>
                 <w:rFonts w:ascii="Arial" w:hAnsi="Arial"/>
-                <w:b/>
+                <w:bCs/>
                 <w:sz w:val="28"/>
               </w:rPr>
             </w:pPr>
             <w:r>
               <w:rPr>
                 <w:rFonts w:ascii="Arial" w:hAnsi="Arial"/>
-                <w:b/>
+                <w:bCs/>
                 <w:sz w:val="28"/>
               </w:rPr>
               <w:t>{{IAW_SPEC_DWG}}</w:t>
@@ -670,16 +731,19 @@
                 <w:tab w:val="left" w:pos="8323"/>
                 <w:tab w:val="left" w:pos="9043"/>
               </w:tabs>
-              <w:jc w:val="both"/>
+              <w:jc w:val="right"/>
               <w:rPr>
                 <w:rFonts w:ascii="Arial" w:hAnsi="Arial"/>
                 <w:b/>
+                <w:bCs/>
                 <w:sz w:val="28"/>
               </w:rPr>
             </w:pPr>
             <w:r>
               <w:rPr>
                 <w:rFonts w:ascii="Arial" w:hAnsi="Arial"/>
+                <w:b/>
+                <w:bCs/>
                 <w:sz w:val="28"/>
               </w:rPr>
               <w:t>QUANTITY</w:t>
@@ -687,6 +751,8 @@
             <w:r>
               <w:rPr>
                 <w:rFonts w:ascii="Arial" w:hAnsi="Arial"/>
+                <w:b/>
+                <w:bCs/>
                 <w:sz w:val="28"/>
               </w:rPr>
               <w:t>:</w:t>
@@ -718,14 +784,14 @@
               <w:jc w:val="both"/>
               <w:rPr>
                 <w:rFonts w:ascii="Arial" w:hAnsi="Arial"/>
-                <w:b/>
+                <w:bCs/>
                 <w:sz w:val="28"/>
               </w:rPr>
             </w:pPr>
             <w:r>
               <w:rPr>
                 <w:rFonts w:ascii="Arial" w:hAnsi="Arial"/>
-                <w:b/>
+                <w:bCs/>
                 <w:sz w:val="28"/>
               </w:rPr>
               <w:t>{{QUANTITY}}</w:t>
@@ -759,15 +825,19 @@
                 <w:tab w:val="left" w:pos="8323"/>
                 <w:tab w:val="left" w:pos="9043"/>
               </w:tabs>
-              <w:jc w:val="both"/>
-              <w:rPr>
-                <w:rFonts w:ascii="Arial" w:hAnsi="Arial"/>
+              <w:jc w:val="right"/>
+              <w:rPr>
+                <w:rFonts w:ascii="Arial" w:hAnsi="Arial"/>
+                <w:b/>
+                <w:bCs/>
                 <w:sz w:val="28"/>
               </w:rPr>
             </w:pPr>
             <w:r>
               <w:rPr>
                 <w:rFonts w:ascii="Arial" w:hAnsi="Arial"/>
+                <w:b/>
+                <w:bCs/>
                 <w:sz w:val="28"/>
               </w:rPr>
               <w:t>PO</w:t>
@@ -799,14 +869,14 @@
               <w:jc w:val="both"/>
               <w:rPr>
                 <w:rFonts w:ascii="Arial" w:hAnsi="Arial"/>
-                <w:b/>
+                <w:bCs/>
                 <w:sz w:val="28"/>
               </w:rPr>
             </w:pPr>
             <w:r>
               <w:rPr>
                 <w:rFonts w:ascii="Arial" w:hAnsi="Arial"/>
-                <w:b/>
+                <w:bCs/>
                 <w:sz w:val="28"/>
               </w:rPr>
               <w:t>{{PO}}</w:t>
@@ -886,7 +956,7 @@
         <w:ind w:left="403"/>
         <w:rPr>
           <w:rFonts w:ascii="Arial" w:hAnsi="Arial"/>
-          <w:b/>
+          <w:bCs/>
           <w:sz w:val="28"/>
         </w:rPr>
       </w:pPr>
@@ -912,21 +982,74 @@
         <w:ind w:left="403"/>
         <w:rPr>
           <w:rFonts w:ascii="Arial" w:hAnsi="Arial"/>
+          <w:bCs/>
           <w:sz w:val="28"/>
         </w:rPr>
       </w:pPr>
       <w:r>
         <w:rPr>
+          <w:rFonts w:ascii="Arial" w:hAnsi="Arial"/>
+          <w:bCs/>
+          <w:sz w:val="28"/>
+        </w:rPr>
+        <w:t>Be</w:t>
+      </w:r>
+      <w:r>
+        <w:rPr>
+          <w:rFonts w:ascii="Arial" w:hAnsi="Arial"/>
+          <w:bCs/>
+          <w:sz w:val="28"/>
+        </w:rPr>
+        <w:t>niamin Grama</w:t>
+      </w:r>
+      <w:r>
+        <w:rPr>
+          <w:rFonts w:ascii="Arial" w:hAnsi="Arial"/>
+          <w:bCs/>
+          <w:sz w:val="28"/>
+        </w:rPr>
+        <w:t>,</w:t>
+      </w:r>
+    </w:p>
+    <w:p>
+      <w:pPr>
+        <w:tabs>
+          <w:tab w:val="left" w:pos="-317"/>
+          <w:tab w:val="left" w:pos="949"/>
+          <w:tab w:val="left" w:pos="1123"/>
+          <w:tab w:val="left" w:pos="1843"/>
+          <w:tab w:val="left" w:pos="2563"/>
+          <w:tab w:val="left" w:pos="3283"/>
+          <w:tab w:val="left" w:pos="4003"/>
+          <w:tab w:val="left" w:pos="4723"/>
+          <w:tab w:val="left" w:pos="5443"/>
+          <w:tab w:val="left" w:pos="6163"/>
+          <w:tab w:val="left" w:pos="6883"/>
+          <w:tab w:val="left" w:pos="7603"/>
+          <w:tab w:val="left" w:pos="8323"/>
+          <w:tab w:val="left" w:pos="9043"/>
+        </w:tabs>
+        <w:ind w:left="403"/>
+        <w:jc w:val="both"/>
+        <w:rPr>
+          <w:rFonts w:ascii="Arial" w:hAnsi="Arial"/>
+          <w:bCs/>
+          <w:sz w:val="28"/>
+        </w:rPr>
+      </w:pPr>
+      <w:r>
+        <w:rPr>
+          <w:bCs/>
           <w:noProof/>
         </w:rPr>
         <w:drawing>
-          <wp:anchor distT="0" distB="0" distL="114300" distR="114300" simplePos="0" relativeHeight="251657728" behindDoc="0" locked="0" layoutInCell="1" allowOverlap="1" wp14:anchorId="3FDE6C39" wp14:editId="52EA9DD9">
+          <wp:anchor distT="0" distB="0" distL="114300" distR="114300" simplePos="0" relativeHeight="251657728" behindDoc="0" locked="0" layoutInCell="1" allowOverlap="1" wp14:anchorId="3FDE6C39" wp14:editId="41409AE3">
             <wp:simplePos x="0" y="0"/>
             <wp:positionH relativeFrom="margin">
-              <wp:posOffset>1580515</wp:posOffset>
+              <wp:posOffset>361950</wp:posOffset>
             </wp:positionH>
-            <wp:positionV relativeFrom="margin">
-              <wp:posOffset>5249545</wp:posOffset>
+            <wp:positionV relativeFrom="paragraph">
+              <wp:posOffset>375920</wp:posOffset>
             </wp:positionV>
             <wp:extent cx="2324100" cy="304800"/>
             <wp:effectExtent l="0" t="0" r="0" b="0"/>
@@ -945,7 +1068,7 @@
                     </pic:cNvPicPr>
                   </pic:nvPicPr>
                   <pic:blipFill>
-                    <a:blip r:embed="rId6">
+                    <a:blip r:embed="rId7">
                       <a:extLst>
                         <a:ext uri="{28A0092B-C50C-407E-A947-70E740481C1C}">
                           <a14:useLocalDpi xmlns:a14="http://schemas.microsoft.com/office/drawing/2010/main" val="0"/>
@@ -985,156 +1108,19 @@
       <w:r>
         <w:rPr>
           <w:rFonts w:ascii="Arial" w:hAnsi="Arial"/>
-          <w:b/>
-          <w:sz w:val="28"/>
-        </w:rPr>
-        <w:t xml:space="preserve">SIGNATURE:     </w:t>
-      </w:r>
-    </w:p>
-    <w:p>
-      <w:pPr>
-        <w:tabs>
-          <w:tab w:val="left" w:pos="-317"/>
-          <w:tab w:val="left" w:pos="949"/>
-          <w:tab w:val="left" w:pos="1123"/>
-          <w:tab w:val="left" w:pos="1843"/>
-          <w:tab w:val="left" w:pos="2563"/>
-          <w:tab w:val="left" w:pos="3283"/>
-          <w:tab w:val="left" w:pos="4003"/>
-          <w:tab w:val="left" w:pos="4723"/>
-          <w:tab w:val="left" w:pos="5443"/>
-          <w:tab w:val="left" w:pos="6163"/>
-          <w:tab w:val="left" w:pos="6883"/>
-          <w:tab w:val="left" w:pos="7603"/>
-          <w:tab w:val="left" w:pos="8323"/>
-          <w:tab w:val="left" w:pos="9043"/>
-        </w:tabs>
-        <w:jc w:val="both"/>
-        <w:rPr>
-          <w:rFonts w:ascii="Arial" w:hAnsi="Arial"/>
-          <w:b/>
-          <w:sz w:val="28"/>
-        </w:rPr>
-      </w:pPr>
-    </w:p>
-    <w:p>
-      <w:pPr>
-        <w:tabs>
-          <w:tab w:val="left" w:pos="-317"/>
-          <w:tab w:val="left" w:pos="949"/>
-          <w:tab w:val="left" w:pos="1123"/>
-          <w:tab w:val="left" w:pos="1843"/>
-          <w:tab w:val="left" w:pos="2563"/>
-          <w:tab w:val="left" w:pos="3283"/>
-          <w:tab w:val="left" w:pos="4003"/>
-          <w:tab w:val="left" w:pos="4723"/>
-          <w:tab w:val="left" w:pos="5443"/>
-          <w:tab w:val="left" w:pos="6163"/>
-          <w:tab w:val="left" w:pos="6883"/>
-          <w:tab w:val="left" w:pos="7603"/>
-          <w:tab w:val="left" w:pos="8323"/>
-          <w:tab w:val="left" w:pos="9043"/>
-        </w:tabs>
-        <w:ind w:left="403"/>
-        <w:jc w:val="both"/>
-        <w:rPr>
-          <w:rFonts w:ascii="Arial" w:hAnsi="Arial"/>
-          <w:b/>
-          <w:sz w:val="28"/>
-        </w:rPr>
-      </w:pPr>
-      <w:r>
-        <w:rPr>
-          <w:rFonts w:ascii="Arial" w:hAnsi="Arial"/>
-          <w:b/>
-          <w:sz w:val="28"/>
-        </w:rPr>
-        <w:t>NAME: Be</w:t>
-      </w:r>
-      <w:r>
-        <w:rPr>
-          <w:rFonts w:ascii="Arial" w:hAnsi="Arial"/>
-          <w:b/>
-          <w:sz w:val="28"/>
-        </w:rPr>
-        <w:t>niamin Grama</w:t>
-      </w:r>
-    </w:p>
-    <w:p>
-      <w:pPr>
-        <w:tabs>
-          <w:tab w:val="left" w:pos="-317"/>
-          <w:tab w:val="left" w:pos="949"/>
-          <w:tab w:val="left" w:pos="1123"/>
-          <w:tab w:val="left" w:pos="1843"/>
-          <w:tab w:val="left" w:pos="2563"/>
-          <w:tab w:val="left" w:pos="3283"/>
-          <w:tab w:val="left" w:pos="4003"/>
-          <w:tab w:val="left" w:pos="4723"/>
-          <w:tab w:val="left" w:pos="5443"/>
-          <w:tab w:val="left" w:pos="6163"/>
-          <w:tab w:val="left" w:pos="6883"/>
-          <w:tab w:val="left" w:pos="7603"/>
-          <w:tab w:val="left" w:pos="8323"/>
-          <w:tab w:val="left" w:pos="9043"/>
-        </w:tabs>
-        <w:ind w:left="403"/>
-        <w:jc w:val="both"/>
-        <w:rPr>
-          <w:rFonts w:ascii="Arial" w:hAnsi="Arial"/>
-          <w:sz w:val="28"/>
-        </w:rPr>
-      </w:pPr>
-    </w:p>
-    <w:p>
-      <w:pPr>
-        <w:tabs>
-          <w:tab w:val="left" w:pos="-317"/>
-          <w:tab w:val="left" w:pos="949"/>
-          <w:tab w:val="left" w:pos="1123"/>
-          <w:tab w:val="left" w:pos="1843"/>
-          <w:tab w:val="left" w:pos="2563"/>
-          <w:tab w:val="left" w:pos="3283"/>
-          <w:tab w:val="left" w:pos="4003"/>
-          <w:tab w:val="left" w:pos="4723"/>
-          <w:tab w:val="left" w:pos="5443"/>
-          <w:tab w:val="left" w:pos="6163"/>
-          <w:tab w:val="left" w:pos="6883"/>
-          <w:tab w:val="left" w:pos="7603"/>
-          <w:tab w:val="left" w:pos="8323"/>
-          <w:tab w:val="left" w:pos="9043"/>
-        </w:tabs>
-        <w:ind w:left="403"/>
-        <w:jc w:val="both"/>
-        <w:rPr>
-          <w:rFonts w:ascii="Arial" w:hAnsi="Arial"/>
-          <w:sz w:val="28"/>
-        </w:rPr>
-      </w:pPr>
-      <w:r>
-        <w:rPr>
-          <w:rFonts w:ascii="Arial" w:hAnsi="Arial"/>
-          <w:b/>
-          <w:sz w:val="28"/>
-        </w:rPr>
-        <w:t xml:space="preserve">TITLE: </w:t>
-      </w:r>
-      <w:r>
-        <w:rPr>
-          <w:rFonts w:ascii="Arial" w:hAnsi="Arial"/>
-          <w:b/>
+          <w:bCs/>
           <w:sz w:val="28"/>
         </w:rPr>
         <w:t>Quality Assurance Manager</w:t>
       </w:r>
     </w:p>
     <w:sectPr>
-      <w:headerReference w:type="even" r:id="rId7"/>
-      <w:headerReference w:type="default" r:id="rId8"/>
-      <w:footerReference w:type="even" r:id="rId9"/>
-      <w:footerReference w:type="default" r:id="rId10"/>
-      <w:headerReference w:type="first" r:id="rId11"/>
-      <w:footerReference w:type="first" r:id="rId12"/>
+      <w:headerReference w:type="even" r:id="rId8"/>
+      <w:headerReference w:type="default" r:id="rId9"/>
+      <w:footerReference w:type="even" r:id="rId10"/>
+      <w:footerReference w:type="default" r:id="rId11"/>
+      <w:headerReference w:type="first" r:id="rId12"/>
+      <w:footerReference w:type="first" r:id="rId13"/>
       <w:endnotePr>
         <w:numFmt w:val="decimal"/>
       </w:endnotePr>

</xml_diff>